<commit_message>
Carpeta con primer version de API
Carga una carpeta donde se encuentra la primer version de lo que seria el codigo para la API hay que modificarlo y adaptarlo - Cambie la primer funcion
</commit_message>
<xml_diff>
--- a/Documento Funcional.docx
+++ b/Documento Funcional.docx
@@ -941,27 +941,113 @@
         <w:spacing w:after="160"/>
       </w:pPr>
       <w:r>
-        <w:t xml:space="preserve">1 condición: Si el usuario le tira una carta para restar puntos a la máquina </w:t>
-      </w:r>
-      <w:r>
-        <w:br/>
+        <w:br/>
+      </w:r>
+      <w:r>
+        <w:br/>
+      </w:r>
+      <w:r>
+        <w:br/>
+      </w:r>
+      <w:r>
+        <w:br/>
+        <w:t xml:space="preserve">0 </w:t>
+      </w:r>
+      <w:proofErr w:type="spellStart"/>
+      <w:r>
+        <w:t>condicion</w:t>
+      </w:r>
+      <w:proofErr w:type="spellEnd"/>
+      <w:r>
+        <w:t xml:space="preserve">: </w:t>
+      </w:r>
+      <w:proofErr w:type="gramStart"/>
+      <w:r>
+        <w:t>El usuario tiene mas de 7 puntos?</w:t>
+      </w:r>
+      <w:proofErr w:type="gramEnd"/>
+      <w:r>
+        <w:br/>
+      </w:r>
+      <w:proofErr w:type="gramStart"/>
+      <w:r>
+        <w:t>true{ esto</w:t>
+      </w:r>
+      <w:proofErr w:type="gramEnd"/>
+      <w:r>
+        <w:t xml:space="preserve"> significa que el usuario tiene 8 o </w:t>
+      </w:r>
+      <w:proofErr w:type="spellStart"/>
+      <w:r>
+        <w:t>mas</w:t>
+      </w:r>
+      <w:proofErr w:type="spellEnd"/>
+      <w:r>
+        <w:t xml:space="preserve"> y </w:t>
+      </w:r>
+      <w:proofErr w:type="spellStart"/>
+      <w:r>
+        <w:t>esta</w:t>
+      </w:r>
+      <w:proofErr w:type="spellEnd"/>
+      <w:r>
+        <w:t xml:space="preserve"> por ganar</w:t>
+      </w:r>
+      <w:r>
+        <w:br/>
+      </w:r>
+      <w:r>
+        <w:br/>
+      </w:r>
+      <w:r>
+        <w:t>1 condición: Si el usuario le tira una carta para restar puntos a la máquina</w:t>
+      </w:r>
+      <w:r>
+        <w:br/>
+      </w:r>
+      <w:proofErr w:type="gramStart"/>
+      <w:r>
+        <w:t>true</w:t>
+      </w:r>
+      <w:r>
+        <w:t>{</w:t>
+      </w:r>
+      <w:proofErr w:type="gramEnd"/>
+    </w:p>
+    <w:p>
+      <w:pPr>
+        <w:numPr>
+          <w:ilvl w:val="0"/>
+          <w:numId w:val="11"/>
+        </w:numPr>
+        <w:ind w:left="1800"/>
+      </w:pPr>
+      <w:r>
+        <w:t xml:space="preserve">1.2 </w:t>
+      </w:r>
+      <w:proofErr w:type="spellStart"/>
+      <w:r>
+        <w:t>condicion</w:t>
+      </w:r>
+      <w:proofErr w:type="spellEnd"/>
+      <w:r>
+        <w:t xml:space="preserve">: </w:t>
+      </w:r>
+      <w:proofErr w:type="gramStart"/>
+      <w:r>
+        <w:t xml:space="preserve">Yo como </w:t>
+      </w:r>
+      <w:proofErr w:type="spellStart"/>
+      <w:r>
+        <w:t>maquina</w:t>
+      </w:r>
+      <w:proofErr w:type="spellEnd"/>
+      <w:r>
+        <w:t>, tengo una carta espejo?</w:t>
+      </w:r>
+      <w:proofErr w:type="gramEnd"/>
+      <w:r>
         <w:t xml:space="preserve"> </w:t>
-      </w:r>
-      <w:r>
-        <w:br/>
-        <w:t xml:space="preserve">true -&gt; </w:t>
-      </w:r>
-    </w:p>
-    <w:p>
-      <w:pPr>
-        <w:numPr>
-          <w:ilvl w:val="0"/>
-          <w:numId w:val="11"/>
-        </w:numPr>
-        <w:ind w:left="1800"/>
-      </w:pPr>
-      <w:r>
-        <w:t xml:space="preserve">1.2 condicion: Yo como maquina, tengo una carta espejo? </w:t>
       </w:r>
     </w:p>
     <w:p>
@@ -971,6 +1057,218 @@
         <w:ind w:left="1440"/>
       </w:pPr>
       <w:r>
+        <w:t xml:space="preserve">true-&gt; tiro la carta -&gt; termina el turno </w:t>
+      </w:r>
+      <w:r>
+        <w:br/>
+        <w:t xml:space="preserve">false -&gt; me voy a la condición 2 </w:t>
+      </w:r>
+    </w:p>
+    <w:p>
+      <w:pPr>
+        <w:shd w:val="clear" w:color="auto" w:fill="FFFFFF"/>
+        <w:spacing w:after="160"/>
+      </w:pPr>
+      <w:r>
+        <w:t>}</w:t>
+      </w:r>
+      <w:r>
+        <w:br/>
+      </w:r>
+      <w:proofErr w:type="gramStart"/>
+      <w:r>
+        <w:t>f</w:t>
+      </w:r>
+      <w:r>
+        <w:t>alse</w:t>
+      </w:r>
+      <w:r>
+        <w:t>{</w:t>
+      </w:r>
+      <w:proofErr w:type="gramEnd"/>
+    </w:p>
+    <w:p>
+      <w:pPr>
+        <w:numPr>
+          <w:ilvl w:val="0"/>
+          <w:numId w:val="3"/>
+        </w:numPr>
+        <w:ind w:left="2000"/>
+      </w:pPr>
+      <w:r>
+        <w:t xml:space="preserve">2 condición: Yo como </w:t>
+      </w:r>
+      <w:proofErr w:type="spellStart"/>
+      <w:r>
+        <w:t>maquina</w:t>
+      </w:r>
+      <w:proofErr w:type="spellEnd"/>
+      <w:r>
+        <w:t xml:space="preserve">, tengo una carta de repetir turno &amp; &amp; tengo dos cartas buenas? </w:t>
+      </w:r>
+      <w:r>
+        <w:br/>
+        <w:t xml:space="preserve">  </w:t>
+      </w:r>
+    </w:p>
+    <w:p>
+      <w:pPr>
+        <w:shd w:val="clear" w:color="auto" w:fill="FFFFFF"/>
+        <w:ind w:left="1640"/>
+      </w:pPr>
+      <w:r>
+        <w:t xml:space="preserve">True -&gt; tira la carta de repetir -&gt; vuelvo a preguntar la condición 2 </w:t>
+      </w:r>
+      <w:r>
+        <w:br/>
+        <w:t xml:space="preserve">False-&gt; - 3 condición: </w:t>
+      </w:r>
+      <w:proofErr w:type="gramStart"/>
+      <w:r>
+        <w:t>Yo como máquina, tengo cartas para restar?</w:t>
+      </w:r>
+      <w:proofErr w:type="gramEnd"/>
+      <w:r>
+        <w:br/>
+        <w:t>YA QUE EL USUARIO ESTA POR GANAR</w:t>
+      </w:r>
+    </w:p>
+    <w:p>
+      <w:pPr>
+        <w:shd w:val="clear" w:color="auto" w:fill="FFFFFF"/>
+        <w:ind w:left="1640" w:firstLine="1420"/>
+      </w:pPr>
+      <w:r>
+        <w:t xml:space="preserve">True-&gt; tiro esa carta (tiró la mayor)-&gt; termina el turno </w:t>
+      </w:r>
+    </w:p>
+    <w:p>
+      <w:pPr>
+        <w:shd w:val="clear" w:color="auto" w:fill="FFFFFF"/>
+        <w:ind w:left="1640"/>
+      </w:pPr>
+      <w:r>
+        <w:t>False -</w:t>
+      </w:r>
+      <w:proofErr w:type="gramStart"/>
+      <w:r>
+        <w:t>&gt;  4</w:t>
+      </w:r>
+      <w:proofErr w:type="gramEnd"/>
+      <w:r>
+        <w:t xml:space="preserve"> condición: </w:t>
+      </w:r>
+      <w:proofErr w:type="gramStart"/>
+      <w:r>
+        <w:t>Tengo cartas para sumar?</w:t>
+      </w:r>
+      <w:proofErr w:type="gramEnd"/>
+      <w:r>
+        <w:br/>
+        <w:t xml:space="preserve">                        </w:t>
+      </w:r>
+      <w:r>
+        <w:tab/>
+      </w:r>
+      <w:r>
+        <w:tab/>
+      </w:r>
+    </w:p>
+    <w:p>
+      <w:pPr>
+        <w:shd w:val="clear" w:color="auto" w:fill="FFFFFF"/>
+        <w:ind w:left="1640" w:firstLine="1420"/>
+      </w:pPr>
+      <w:r>
+        <w:t xml:space="preserve">true-&gt; tiro carta de restar (debe ser inteligente) -&gt;fin turno </w:t>
+      </w:r>
+    </w:p>
+    <w:p>
+      <w:pPr>
+        <w:shd w:val="clear" w:color="auto" w:fill="FFFFFF"/>
+        <w:spacing w:after="160"/>
+        <w:ind w:left="1640"/>
+      </w:pPr>
+      <w:r>
+        <w:t xml:space="preserve">False -&gt; tira </w:t>
+      </w:r>
+      <w:proofErr w:type="spellStart"/>
+      <w:r>
+        <w:t>random</w:t>
+      </w:r>
+      <w:proofErr w:type="spellEnd"/>
+      <w:r>
+        <w:t xml:space="preserve"> (</w:t>
+      </w:r>
+      <w:proofErr w:type="gramStart"/>
+      <w:r>
+        <w:t>serían 3 espejos?</w:t>
+      </w:r>
+      <w:proofErr w:type="gramEnd"/>
+      <w:r>
+        <w:t>)</w:t>
+      </w:r>
+      <w:r>
+        <w:tab/>
+      </w:r>
+    </w:p>
+    <w:p>
+      <w:pPr>
+        <w:shd w:val="clear" w:color="auto" w:fill="FFFFFF"/>
+        <w:spacing w:after="160"/>
+      </w:pPr>
+      <w:r>
+        <w:br/>
+      </w:r>
+      <w:r>
+        <w:br/>
+      </w:r>
+      <w:r>
+        <w:br/>
+        <w:t>}</w:t>
+      </w:r>
+      <w:r>
+        <w:br/>
+      </w:r>
+      <w:proofErr w:type="gramStart"/>
+      <w:r>
+        <w:t>false{</w:t>
+      </w:r>
+      <w:proofErr w:type="gramEnd"/>
+      <w:r>
+        <w:br/>
+      </w:r>
+      <w:r>
+        <w:br/>
+      </w:r>
+      <w:r>
+        <w:t>1 condición: Si el usuario le tira una carta para restar puntos a la máquina</w:t>
+      </w:r>
+      <w:r>
+        <w:br/>
+        <w:t xml:space="preserve">true -&gt; </w:t>
+      </w:r>
+    </w:p>
+    <w:p>
+      <w:pPr>
+        <w:numPr>
+          <w:ilvl w:val="0"/>
+          <w:numId w:val="11"/>
+        </w:numPr>
+        <w:ind w:left="1800"/>
+      </w:pPr>
+      <w:r>
+        <w:t xml:space="preserve">1.2 condicion: Yo como maquina, tengo una carta espejo? </w:t>
+      </w:r>
+    </w:p>
+    <w:p>
+      <w:pPr>
+        <w:shd w:val="clear" w:color="auto" w:fill="FFFFFF"/>
+        <w:spacing w:after="160"/>
+        <w:ind w:left="1440"/>
+      </w:pPr>
+      <w:r>
+        <w:lastRenderedPageBreak/>
         <w:t xml:space="preserve">true-&gt; tiro la carta -&gt; termina el turno </w:t>
       </w:r>
       <w:r>
@@ -1152,9 +1450,6 @@
       </w:r>
       <w:r>
         <w:br/>
-      </w:r>
-      <w:r>
-        <w:lastRenderedPageBreak/>
         <w:t xml:space="preserve">Puntaje: 1 </w:t>
       </w:r>
       <w:r>
@@ -1214,6 +1509,9 @@
       </w:r>
       <w:r>
         <w:br/>
+      </w:r>
+      <w:r>
+        <w:lastRenderedPageBreak/>
         <w:t xml:space="preserve">entonces tengo 3 espejos </w:t>
       </w:r>
       <w:r>
@@ -1557,7 +1855,15 @@
         </w:numPr>
       </w:pPr>
       <w:r>
-        <w:t>Reorganizar el código, agregar nuevos .c y distribuir un poco el proyecto para que no este todo junto</w:t>
+        <w:t xml:space="preserve">Reorganizar el código, agregar nuevos .c y distribuir un poco el proyecto para que no </w:t>
+      </w:r>
+      <w:proofErr w:type="spellStart"/>
+      <w:r>
+        <w:t>este</w:t>
+      </w:r>
+      <w:proofErr w:type="spellEnd"/>
+      <w:r>
+        <w:t xml:space="preserve"> todo junto</w:t>
       </w:r>
     </w:p>
     <w:p>
@@ -1604,7 +1910,14 @@
       </w:r>
       <w:r>
         <w:br/>
-        <w:t>Buenas : espejo sumar y repetir</w:t>
+      </w:r>
+      <w:proofErr w:type="gramStart"/>
+      <w:r>
+        <w:t>Buenas :</w:t>
+      </w:r>
+      <w:proofErr w:type="gramEnd"/>
+      <w:r>
+        <w:t xml:space="preserve"> espejo sumar y repetir</w:t>
       </w:r>
       <w:r>
         <w:br/>
@@ -1658,7 +1971,14 @@
       </w:r>
       <w:r>
         <w:br/>
-        <w:t>Aca le tiramos el -1 punto y debería de haber tirado el espejo, pero eligió repetir el turno</w:t>
+      </w:r>
+      <w:proofErr w:type="spellStart"/>
+      <w:r>
+        <w:t>Aca</w:t>
+      </w:r>
+      <w:proofErr w:type="spellEnd"/>
+      <w:r>
+        <w:t xml:space="preserve"> le tiramos el -1 punto y debería de haber tirado el espejo, pero eligió repetir el turno</w:t>
       </w:r>
       <w:r>
         <w:br/>
@@ -1705,8 +2025,20 @@
       </w:r>
       <w:r>
         <w:br/>
-        <w:t>Aca le tiramos el -2 puntos y debería de haber tirado el espejo, pero volvió a repetir</w:t>
-      </w:r>
+      </w:r>
+      <w:proofErr w:type="spellStart"/>
+      <w:r>
+        <w:t>Aca</w:t>
+      </w:r>
+      <w:proofErr w:type="spellEnd"/>
+      <w:r>
+        <w:t xml:space="preserve"> le tiramos el -2 puntos y debería de haber tirado el espejo, pero </w:t>
+      </w:r>
+      <w:proofErr w:type="gramStart"/>
+      <w:r>
+        <w:t>volvió a repetir</w:t>
+      </w:r>
+      <w:proofErr w:type="gramEnd"/>
       <w:r>
         <w:br/>
       </w:r>
@@ -3576,7 +3908,7 @@
   <w:style w:type="paragraph" w:default="1" w:styleId="Normal">
     <w:name w:val="Normal"/>
     <w:qFormat/>
-    <w:rsid w:val="00384546"/>
+    <w:rsid w:val="00C3023A"/>
   </w:style>
   <w:style w:type="paragraph" w:styleId="Ttulo1">
     <w:name w:val="heading 1"/>

</xml_diff>